<commit_message>
Færdigskitsering af rapportafsnit "fremtidigt arbejde"
</commit_message>
<xml_diff>
--- a/Rapport og projektdokumentation/Rapport/16) Fremtidigt arbejde.docx
+++ b/Rapport og projektdokumentation/Rapport/16) Fremtidigt arbejde.docx
@@ -4,45 +4,25 @@
   <w:body>
     <w:p>
       <w:r>
-        <w:t>Her beskrives hvad der mangler for at gøre arbejdet færdigt, eller hvilke fremtidige muligheder der er i projektet.</w:t>
-      </w:r>
-    </w:p>
-    <w:p/>
-    <w:p>
-      <w:r>
-        <w:t xml:space="preserve">Første mål for en fremtidigt arbejde vil være at implementere </w:t>
-      </w:r>
-      <w:proofErr w:type="spellStart"/>
-      <w:r>
-        <w:t>preset</w:t>
-      </w:r>
-      <w:proofErr w:type="spellEnd"/>
-      <w:r>
-        <w:t xml:space="preserve"> skift fra Rocks GUI, og dernæst live </w:t>
-      </w:r>
-      <w:proofErr w:type="spellStart"/>
-      <w:r>
-        <w:t>presetskift</w:t>
-      </w:r>
-      <w:proofErr w:type="spellEnd"/>
-      <w:r>
-        <w:t xml:space="preserve"> fra Body over systemets </w:t>
-      </w:r>
-      <w:proofErr w:type="spellStart"/>
-      <w:r>
-        <w:t>bluetooth</w:t>
-      </w:r>
-      <w:proofErr w:type="spellEnd"/>
-      <w:r>
-        <w:t xml:space="preserve"> forbindelse.  </w:t>
+        <w:t xml:space="preserve">Første mål for en fremtidigt arbejde vil være </w:t>
+      </w:r>
+      <w:r>
+        <w:t>at tilfredsstille alle de i kravspecifikationen stillede krav. Disse er:</w:t>
       </w:r>
     </w:p>
     <w:p>
-      <w:r>
-        <w:t>Næste målsætning er at implementere forskellige lydpakker i ALSA</w:t>
-      </w:r>
-      <w:r>
-        <w:t xml:space="preserve"> og at være i stand til at sætte disse med </w:t>
+      <w:pPr>
+        <w:pStyle w:val="Listeafsnit"/>
+        <w:numPr>
+          <w:ilvl w:val="0"/>
+          <w:numId w:val="7"/>
+        </w:numPr>
+      </w:pPr>
+      <w:r>
+        <w:t>I</w:t>
+      </w:r>
+      <w:r>
+        <w:t xml:space="preserve">mplementere </w:t>
       </w:r>
       <w:proofErr w:type="spellStart"/>
       <w:r>
@@ -50,77 +30,186 @@
       </w:r>
       <w:proofErr w:type="spellEnd"/>
       <w:r>
-        <w:t xml:space="preserve"> skift.</w:t>
+        <w:t xml:space="preserve"> skift fra Rocks GUI</w:t>
+      </w:r>
+      <w:r>
+        <w:t>.</w:t>
       </w:r>
     </w:p>
     <w:p>
-      <w:r>
-        <w:t>Mulighed for brug af BodyRock3000 som kontrol for diverse eksterne MIDI kontrollerbare instrumenter</w:t>
-      </w:r>
-      <w:r>
-        <w:t>s CC parametre</w:t>
-      </w:r>
-      <w:r>
-        <w:t>, er</w:t>
-      </w:r>
-      <w:r>
-        <w:t xml:space="preserve"> på nuværende tidspunkt muligt via systemets Control Change </w:t>
+      <w:pPr>
+        <w:pStyle w:val="Listeafsnit"/>
+        <w:numPr>
+          <w:ilvl w:val="0"/>
+          <w:numId w:val="7"/>
+        </w:numPr>
+      </w:pPr>
+      <w:r>
+        <w:t>L</w:t>
+      </w:r>
+      <w:r>
+        <w:t xml:space="preserve">ive </w:t>
       </w:r>
       <w:proofErr w:type="spellStart"/>
       <w:r>
-        <w:t>Mapping</w:t>
+        <w:t>presetskift</w:t>
       </w:r>
       <w:proofErr w:type="spellEnd"/>
       <w:r>
-        <w:t xml:space="preserve"> </w:t>
+        <w:t xml:space="preserve"> fra Body over sy</w:t>
+      </w:r>
+      <w:r>
+        <w:t xml:space="preserve">stemets </w:t>
       </w:r>
       <w:proofErr w:type="spellStart"/>
       <w:r>
-        <w:t>Schemes</w:t>
+        <w:t>bluetooth</w:t>
       </w:r>
       <w:proofErr w:type="spellEnd"/>
       <w:r>
-        <w:t xml:space="preserve">. Endnu en mulighed for styring af disse instrumenter er ”program </w:t>
-      </w:r>
-      <w:proofErr w:type="spellStart"/>
-      <w:r>
-        <w:t>change</w:t>
-      </w:r>
-      <w:proofErr w:type="spellEnd"/>
-      <w:r>
-        <w:t xml:space="preserve">”??? </w:t>
-      </w:r>
-      <w:r>
-        <w:t>P</w:t>
-      </w:r>
-      <w:r>
-        <w:t>arametre</w:t>
+        <w:t xml:space="preserve"> forbindelse.</w:t>
       </w:r>
     </w:p>
     <w:p>
-      <w:r>
-        <w:t>Endnu en implementering i</w:t>
+      <w:pPr>
+        <w:pStyle w:val="Listeafsnit"/>
+        <w:numPr>
+          <w:ilvl w:val="0"/>
+          <w:numId w:val="7"/>
+        </w:numPr>
+      </w:pPr>
+      <w:r>
+        <w:t>I</w:t>
+      </w:r>
+      <w:r>
+        <w:t xml:space="preserve">mplementere </w:t>
+      </w:r>
+      <w:r>
+        <w:t xml:space="preserve">af </w:t>
+      </w:r>
+      <w:r>
+        <w:t xml:space="preserve">forskellige lydpakker i ALSA og at være i stand til at </w:t>
+      </w:r>
+      <w:r>
+        <w:t xml:space="preserve">skifte disse med </w:t>
+      </w:r>
+      <w:proofErr w:type="spellStart"/>
+      <w:r>
+        <w:t>presetvalg</w:t>
+      </w:r>
+      <w:proofErr w:type="spellEnd"/>
+      <w:r>
+        <w:t>.</w:t>
+      </w:r>
+    </w:p>
+    <w:p>
+      <w:r>
+        <w:t xml:space="preserve">Næste målsætning er </w:t>
+      </w:r>
+      <w:r>
+        <w:t>en fuld implementering af MIDI med eksempelvis ”</w:t>
+      </w:r>
+      <w:proofErr w:type="spellStart"/>
+      <w:r>
+        <w:t>pitch</w:t>
+      </w:r>
+      <w:proofErr w:type="spellEnd"/>
+      <w:r>
+        <w:t xml:space="preserve"> </w:t>
+      </w:r>
+      <w:proofErr w:type="spellStart"/>
+      <w:r>
+        <w:t>bend</w:t>
+      </w:r>
+      <w:proofErr w:type="spellEnd"/>
+      <w:r>
+        <w:t xml:space="preserve">” (mulighed for at ”bøje” tonerne) </w:t>
       </w:r>
       <w:bookmarkStart w:id="0" w:name="_GoBack"/>
       <w:bookmarkEnd w:id="0"/>
       <w:r>
-        <w:t xml:space="preserve"> fremtidige system </w:t>
+        <w:t xml:space="preserve">og ”patch </w:t>
       </w:r>
       <w:proofErr w:type="spellStart"/>
       <w:r>
-        <w:t>iterationer</w:t>
+        <w:t>change</w:t>
       </w:r>
       <w:proofErr w:type="spellEnd"/>
       <w:r>
-        <w:t xml:space="preserve"> kunne være muligheden for flere Body enheder per Rock enhed, for at </w:t>
+        <w:t xml:space="preserve">”, så det ved </w:t>
       </w:r>
       <w:proofErr w:type="spellStart"/>
       <w:r>
-        <w:t>facilitetere</w:t>
+        <w:t>presetskift</w:t>
       </w:r>
       <w:proofErr w:type="spellEnd"/>
       <w:r>
-        <w:t xml:space="preserve"> brugen af systemet som en mere social aktivitet.</w:t>
+        <w:t xml:space="preserve"> også er muligt at ændre </w:t>
+      </w:r>
+      <w:proofErr w:type="spellStart"/>
+      <w:r>
+        <w:t>preset</w:t>
+      </w:r>
+      <w:proofErr w:type="spellEnd"/>
+      <w:r>
+        <w:t xml:space="preserve"> på eksterne MIDI-instrumenter.</w:t>
+      </w:r>
+    </w:p>
+    <w:p>
+      <w:r>
+        <w:t>En</w:t>
+      </w:r>
+      <w:r>
+        <w:t xml:space="preserve"> mulig</w:t>
+      </w:r>
+      <w:r>
+        <w:t xml:space="preserve"> implementering i fremtidige </w:t>
+      </w:r>
+      <w:proofErr w:type="spellStart"/>
+      <w:r>
+        <w:t>systemiterationer</w:t>
+      </w:r>
+      <w:proofErr w:type="spellEnd"/>
+      <w:r>
+        <w:t xml:space="preserve"> kunne</w:t>
+      </w:r>
+      <w:r>
+        <w:t xml:space="preserve"> endvidere</w:t>
+      </w:r>
+      <w:r>
+        <w:t xml:space="preserve"> være </w:t>
+      </w:r>
+      <w:r>
+        <w:t xml:space="preserve">opkobling af </w:t>
+      </w:r>
+      <w:r>
+        <w:t xml:space="preserve">flere Body enheder per Rock enhed, for at </w:t>
+      </w:r>
+      <w:proofErr w:type="spellStart"/>
+      <w:r>
+        <w:t>facili</w:t>
+      </w:r>
+      <w:r>
+        <w:t>tetere</w:t>
+      </w:r>
+      <w:proofErr w:type="spellEnd"/>
+      <w:r>
+        <w:t xml:space="preserve"> brugen af systemet til</w:t>
+      </w:r>
+      <w:r>
+        <w:t xml:space="preserve"> social</w:t>
+      </w:r>
+      <w:r>
+        <w:t>e</w:t>
+      </w:r>
+      <w:r>
+        <w:t xml:space="preserve"> aktivitet</w:t>
+      </w:r>
+      <w:r>
+        <w:t>er</w:t>
+      </w:r>
+      <w:r>
+        <w:t>.</w:t>
       </w:r>
     </w:p>
     <w:p/>
@@ -845,6 +934,232 @@
       </w:rPr>
     </w:lvl>
   </w:abstractNum>
+  <w:abstractNum w:abstractNumId="5">
+    <w:nsid w:val="52B77027"/>
+    <w:multiLevelType w:val="hybridMultilevel"/>
+    <w:tmpl w:val="B030CD08"/>
+    <w:lvl w:ilvl="0" w:tplc="04060001">
+      <w:start w:val="1"/>
+      <w:numFmt w:val="bullet"/>
+      <w:lvlText w:val=""/>
+      <w:lvlJc w:val="left"/>
+      <w:pPr>
+        <w:ind w:left="720" w:hanging="360"/>
+      </w:pPr>
+      <w:rPr>
+        <w:rFonts w:ascii="Symbol" w:hAnsi="Symbol" w:hint="default"/>
+      </w:rPr>
+    </w:lvl>
+    <w:lvl w:ilvl="1" w:tplc="04060003" w:tentative="1">
+      <w:start w:val="1"/>
+      <w:numFmt w:val="bullet"/>
+      <w:lvlText w:val="o"/>
+      <w:lvlJc w:val="left"/>
+      <w:pPr>
+        <w:ind w:left="1440" w:hanging="360"/>
+      </w:pPr>
+      <w:rPr>
+        <w:rFonts w:ascii="Courier New" w:hAnsi="Courier New" w:cs="Courier New" w:hint="default"/>
+      </w:rPr>
+    </w:lvl>
+    <w:lvl w:ilvl="2" w:tplc="04060005" w:tentative="1">
+      <w:start w:val="1"/>
+      <w:numFmt w:val="bullet"/>
+      <w:lvlText w:val=""/>
+      <w:lvlJc w:val="left"/>
+      <w:pPr>
+        <w:ind w:left="2160" w:hanging="360"/>
+      </w:pPr>
+      <w:rPr>
+        <w:rFonts w:ascii="Wingdings" w:hAnsi="Wingdings" w:hint="default"/>
+      </w:rPr>
+    </w:lvl>
+    <w:lvl w:ilvl="3" w:tplc="04060001" w:tentative="1">
+      <w:start w:val="1"/>
+      <w:numFmt w:val="bullet"/>
+      <w:lvlText w:val=""/>
+      <w:lvlJc w:val="left"/>
+      <w:pPr>
+        <w:ind w:left="2880" w:hanging="360"/>
+      </w:pPr>
+      <w:rPr>
+        <w:rFonts w:ascii="Symbol" w:hAnsi="Symbol" w:hint="default"/>
+      </w:rPr>
+    </w:lvl>
+    <w:lvl w:ilvl="4" w:tplc="04060003" w:tentative="1">
+      <w:start w:val="1"/>
+      <w:numFmt w:val="bullet"/>
+      <w:lvlText w:val="o"/>
+      <w:lvlJc w:val="left"/>
+      <w:pPr>
+        <w:ind w:left="3600" w:hanging="360"/>
+      </w:pPr>
+      <w:rPr>
+        <w:rFonts w:ascii="Courier New" w:hAnsi="Courier New" w:cs="Courier New" w:hint="default"/>
+      </w:rPr>
+    </w:lvl>
+    <w:lvl w:ilvl="5" w:tplc="04060005" w:tentative="1">
+      <w:start w:val="1"/>
+      <w:numFmt w:val="bullet"/>
+      <w:lvlText w:val=""/>
+      <w:lvlJc w:val="left"/>
+      <w:pPr>
+        <w:ind w:left="4320" w:hanging="360"/>
+      </w:pPr>
+      <w:rPr>
+        <w:rFonts w:ascii="Wingdings" w:hAnsi="Wingdings" w:hint="default"/>
+      </w:rPr>
+    </w:lvl>
+    <w:lvl w:ilvl="6" w:tplc="04060001" w:tentative="1">
+      <w:start w:val="1"/>
+      <w:numFmt w:val="bullet"/>
+      <w:lvlText w:val=""/>
+      <w:lvlJc w:val="left"/>
+      <w:pPr>
+        <w:ind w:left="5040" w:hanging="360"/>
+      </w:pPr>
+      <w:rPr>
+        <w:rFonts w:ascii="Symbol" w:hAnsi="Symbol" w:hint="default"/>
+      </w:rPr>
+    </w:lvl>
+    <w:lvl w:ilvl="7" w:tplc="04060003" w:tentative="1">
+      <w:start w:val="1"/>
+      <w:numFmt w:val="bullet"/>
+      <w:lvlText w:val="o"/>
+      <w:lvlJc w:val="left"/>
+      <w:pPr>
+        <w:ind w:left="5760" w:hanging="360"/>
+      </w:pPr>
+      <w:rPr>
+        <w:rFonts w:ascii="Courier New" w:hAnsi="Courier New" w:cs="Courier New" w:hint="default"/>
+      </w:rPr>
+    </w:lvl>
+    <w:lvl w:ilvl="8" w:tplc="04060005" w:tentative="1">
+      <w:start w:val="1"/>
+      <w:numFmt w:val="bullet"/>
+      <w:lvlText w:val=""/>
+      <w:lvlJc w:val="left"/>
+      <w:pPr>
+        <w:ind w:left="6480" w:hanging="360"/>
+      </w:pPr>
+      <w:rPr>
+        <w:rFonts w:ascii="Wingdings" w:hAnsi="Wingdings" w:hint="default"/>
+      </w:rPr>
+    </w:lvl>
+  </w:abstractNum>
+  <w:abstractNum w:abstractNumId="6">
+    <w:nsid w:val="79A206CB"/>
+    <w:multiLevelType w:val="hybridMultilevel"/>
+    <w:tmpl w:val="81726B90"/>
+    <w:lvl w:ilvl="0" w:tplc="04060001">
+      <w:start w:val="1"/>
+      <w:numFmt w:val="bullet"/>
+      <w:lvlText w:val=""/>
+      <w:lvlJc w:val="left"/>
+      <w:pPr>
+        <w:ind w:left="720" w:hanging="360"/>
+      </w:pPr>
+      <w:rPr>
+        <w:rFonts w:ascii="Symbol" w:hAnsi="Symbol" w:hint="default"/>
+      </w:rPr>
+    </w:lvl>
+    <w:lvl w:ilvl="1" w:tplc="04060003" w:tentative="1">
+      <w:start w:val="1"/>
+      <w:numFmt w:val="bullet"/>
+      <w:lvlText w:val="o"/>
+      <w:lvlJc w:val="left"/>
+      <w:pPr>
+        <w:ind w:left="1440" w:hanging="360"/>
+      </w:pPr>
+      <w:rPr>
+        <w:rFonts w:ascii="Courier New" w:hAnsi="Courier New" w:cs="Courier New" w:hint="default"/>
+      </w:rPr>
+    </w:lvl>
+    <w:lvl w:ilvl="2" w:tplc="04060005" w:tentative="1">
+      <w:start w:val="1"/>
+      <w:numFmt w:val="bullet"/>
+      <w:lvlText w:val=""/>
+      <w:lvlJc w:val="left"/>
+      <w:pPr>
+        <w:ind w:left="2160" w:hanging="360"/>
+      </w:pPr>
+      <w:rPr>
+        <w:rFonts w:ascii="Wingdings" w:hAnsi="Wingdings" w:hint="default"/>
+      </w:rPr>
+    </w:lvl>
+    <w:lvl w:ilvl="3" w:tplc="04060001" w:tentative="1">
+      <w:start w:val="1"/>
+      <w:numFmt w:val="bullet"/>
+      <w:lvlText w:val=""/>
+      <w:lvlJc w:val="left"/>
+      <w:pPr>
+        <w:ind w:left="2880" w:hanging="360"/>
+      </w:pPr>
+      <w:rPr>
+        <w:rFonts w:ascii="Symbol" w:hAnsi="Symbol" w:hint="default"/>
+      </w:rPr>
+    </w:lvl>
+    <w:lvl w:ilvl="4" w:tplc="04060003" w:tentative="1">
+      <w:start w:val="1"/>
+      <w:numFmt w:val="bullet"/>
+      <w:lvlText w:val="o"/>
+      <w:lvlJc w:val="left"/>
+      <w:pPr>
+        <w:ind w:left="3600" w:hanging="360"/>
+      </w:pPr>
+      <w:rPr>
+        <w:rFonts w:ascii="Courier New" w:hAnsi="Courier New" w:cs="Courier New" w:hint="default"/>
+      </w:rPr>
+    </w:lvl>
+    <w:lvl w:ilvl="5" w:tplc="04060005" w:tentative="1">
+      <w:start w:val="1"/>
+      <w:numFmt w:val="bullet"/>
+      <w:lvlText w:val=""/>
+      <w:lvlJc w:val="left"/>
+      <w:pPr>
+        <w:ind w:left="4320" w:hanging="360"/>
+      </w:pPr>
+      <w:rPr>
+        <w:rFonts w:ascii="Wingdings" w:hAnsi="Wingdings" w:hint="default"/>
+      </w:rPr>
+    </w:lvl>
+    <w:lvl w:ilvl="6" w:tplc="04060001" w:tentative="1">
+      <w:start w:val="1"/>
+      <w:numFmt w:val="bullet"/>
+      <w:lvlText w:val=""/>
+      <w:lvlJc w:val="left"/>
+      <w:pPr>
+        <w:ind w:left="5040" w:hanging="360"/>
+      </w:pPr>
+      <w:rPr>
+        <w:rFonts w:ascii="Symbol" w:hAnsi="Symbol" w:hint="default"/>
+      </w:rPr>
+    </w:lvl>
+    <w:lvl w:ilvl="7" w:tplc="04060003" w:tentative="1">
+      <w:start w:val="1"/>
+      <w:numFmt w:val="bullet"/>
+      <w:lvlText w:val="o"/>
+      <w:lvlJc w:val="left"/>
+      <w:pPr>
+        <w:ind w:left="5760" w:hanging="360"/>
+      </w:pPr>
+      <w:rPr>
+        <w:rFonts w:ascii="Courier New" w:hAnsi="Courier New" w:cs="Courier New" w:hint="default"/>
+      </w:rPr>
+    </w:lvl>
+    <w:lvl w:ilvl="8" w:tplc="04060005" w:tentative="1">
+      <w:start w:val="1"/>
+      <w:numFmt w:val="bullet"/>
+      <w:lvlText w:val=""/>
+      <w:lvlJc w:val="left"/>
+      <w:pPr>
+        <w:ind w:left="6480" w:hanging="360"/>
+      </w:pPr>
+      <w:rPr>
+        <w:rFonts w:ascii="Wingdings" w:hAnsi="Wingdings" w:hint="default"/>
+      </w:rPr>
+    </w:lvl>
+  </w:abstractNum>
   <w:num w:numId="1">
     <w:abstractNumId w:val="0"/>
   </w:num>
@@ -862,6 +1177,12 @@
   </w:num>
   <w:num w:numId="5">
     <w:abstractNumId w:val="1"/>
+  </w:num>
+  <w:num w:numId="6">
+    <w:abstractNumId w:val="6"/>
+  </w:num>
+  <w:num w:numId="7">
+    <w:abstractNumId w:val="5"/>
   </w:num>
 </w:numbering>
 </file>
@@ -1386,6 +1707,17 @@
       <w:szCs w:val="26"/>
     </w:rPr>
   </w:style>
+  <w:style w:type="paragraph" w:styleId="Listeafsnit">
+    <w:name w:val="List Paragraph"/>
+    <w:basedOn w:val="Normal"/>
+    <w:uiPriority w:val="34"/>
+    <w:qFormat/>
+    <w:rsid w:val="00BF250C"/>
+    <w:pPr>
+      <w:ind w:left="720"/>
+      <w:contextualSpacing/>
+    </w:pPr>
+  </w:style>
 </w:styles>
 </file>
 

</xml_diff>

<commit_message>
Tilrettelser af 16) "Fremtidigt arbejde", kundeundersøgelse samt tilføjelse af Mapping Scheme krav i Projektdokumentation
</commit_message>
<xml_diff>
--- a/Rapport og projektdokumentation/Rapport/16) Fremtidigt arbejde.docx
+++ b/Rapport og projektdokumentation/Rapport/16) Fremtidigt arbejde.docx
@@ -79,19 +79,7 @@
         </w:numPr>
       </w:pPr>
       <w:r>
-        <w:t>I</w:t>
-      </w:r>
-      <w:r>
-        <w:t xml:space="preserve">mplementere </w:t>
-      </w:r>
-      <w:r>
-        <w:t xml:space="preserve">af </w:t>
-      </w:r>
-      <w:r>
-        <w:t xml:space="preserve">forskellige lydpakker i ALSA og at være i stand til at </w:t>
-      </w:r>
-      <w:r>
-        <w:t xml:space="preserve">skifte disse med </w:t>
+        <w:t xml:space="preserve">Implementere af forskellige lydpakker i ALSA og at være i stand til at skifte disse med </w:t>
       </w:r>
       <w:proofErr w:type="spellStart"/>
       <w:r>
@@ -123,93 +111,149 @@
       </w:r>
       <w:proofErr w:type="spellEnd"/>
       <w:r>
-        <w:t xml:space="preserve">” (mulighed for at ”bøje” tonerne) </w:t>
+        <w:t xml:space="preserve">” (mulighed for at ”bøje” tonerne) og ”patch </w:t>
+      </w:r>
+      <w:proofErr w:type="spellStart"/>
+      <w:r>
+        <w:t>change</w:t>
+      </w:r>
+      <w:proofErr w:type="spellEnd"/>
+      <w:r>
+        <w:t xml:space="preserve">”, så det ved </w:t>
+      </w:r>
+      <w:proofErr w:type="spellStart"/>
+      <w:r>
+        <w:t>presetskift</w:t>
+      </w:r>
+      <w:proofErr w:type="spellEnd"/>
+      <w:r>
+        <w:t xml:space="preserve"> også er muligt at ændre </w:t>
+      </w:r>
+      <w:proofErr w:type="spellStart"/>
+      <w:r>
+        <w:t>preset</w:t>
+      </w:r>
+      <w:proofErr w:type="spellEnd"/>
+      <w:r>
+        <w:t xml:space="preserve"> på eksterne MIDI-instrumenter.</w:t>
+      </w:r>
+    </w:p>
+    <w:p>
+      <w:r>
+        <w:t>En</w:t>
+      </w:r>
+      <w:r>
+        <w:t xml:space="preserve"> mulig</w:t>
+      </w:r>
+      <w:r>
+        <w:t xml:space="preserve"> implementering i fremtidige </w:t>
+      </w:r>
+      <w:proofErr w:type="spellStart"/>
+      <w:r>
+        <w:t>systemiterationer</w:t>
+      </w:r>
+      <w:proofErr w:type="spellEnd"/>
+      <w:r>
+        <w:t xml:space="preserve"> kunne</w:t>
+      </w:r>
+      <w:r>
+        <w:t xml:space="preserve"> endvidere</w:t>
+      </w:r>
+      <w:r>
+        <w:t xml:space="preserve"> være </w:t>
+      </w:r>
+      <w:r>
+        <w:t xml:space="preserve">opkobling af </w:t>
+      </w:r>
+      <w:r>
+        <w:t xml:space="preserve">flere Body enheder per Rock enhed, for at </w:t>
+      </w:r>
+      <w:proofErr w:type="spellStart"/>
+      <w:r>
+        <w:t>facili</w:t>
+      </w:r>
+      <w:r>
+        <w:t>tetere</w:t>
+      </w:r>
+      <w:proofErr w:type="spellEnd"/>
+      <w:r>
+        <w:t xml:space="preserve"> brugen af systemet til</w:t>
+      </w:r>
+      <w:r>
+        <w:t xml:space="preserve"> social</w:t>
+      </w:r>
+      <w:r>
+        <w:t>e</w:t>
+      </w:r>
+      <w:r>
+        <w:t xml:space="preserve"> aktivitet</w:t>
+      </w:r>
+      <w:r>
+        <w:t>er</w:t>
+      </w:r>
+      <w:r>
+        <w:t>.</w:t>
+      </w:r>
+    </w:p>
+    <w:p>
+      <w:r>
+        <w:t xml:space="preserve">Derudover er der mulighed for udvidelse af justeringsmulighed i </w:t>
+      </w:r>
+      <w:proofErr w:type="spellStart"/>
+      <w:r>
+        <w:t>Mapping</w:t>
+      </w:r>
+      <w:proofErr w:type="spellEnd"/>
+      <w:r>
+        <w:t xml:space="preserve"> </w:t>
+      </w:r>
+      <w:proofErr w:type="spellStart"/>
+      <w:r>
+        <w:t>Scheme</w:t>
+      </w:r>
+      <w:proofErr w:type="spellEnd"/>
+      <w:r>
+        <w:t>:</w:t>
+      </w:r>
+    </w:p>
+    <w:p>
+      <w:pPr>
+        <w:pStyle w:val="Listeafsnit"/>
+        <w:numPr>
+          <w:ilvl w:val="0"/>
+          <w:numId w:val="8"/>
+        </w:numPr>
+      </w:pPr>
+      <w:r>
+        <w:t xml:space="preserve">Skalaer: </w:t>
+      </w:r>
+      <w:r>
+        <w:t>Heltone, p</w:t>
+      </w:r>
+      <w:r>
+        <w:t xml:space="preserve">entaton, harmonisk- og melodisk mol. </w:t>
+      </w:r>
+    </w:p>
+    <w:p>
+      <w:pPr>
+        <w:pStyle w:val="Listeafsnit"/>
+        <w:numPr>
+          <w:ilvl w:val="0"/>
+          <w:numId w:val="8"/>
+        </w:numPr>
+      </w:pPr>
+      <w:proofErr w:type="spellStart"/>
+      <w:r>
+        <w:t>Velocitetskurver</w:t>
+      </w:r>
+      <w:proofErr w:type="spellEnd"/>
+      <w:r>
+        <w:t xml:space="preserve">: Lineær, logaritmisk, </w:t>
       </w:r>
       <w:bookmarkStart w:id="0" w:name="_GoBack"/>
       <w:bookmarkEnd w:id="0"/>
       <w:r>
-        <w:t xml:space="preserve">og ”patch </w:t>
-      </w:r>
-      <w:proofErr w:type="spellStart"/>
-      <w:r>
-        <w:t>change</w:t>
-      </w:r>
-      <w:proofErr w:type="spellEnd"/>
-      <w:r>
-        <w:t xml:space="preserve">”, så det ved </w:t>
-      </w:r>
-      <w:proofErr w:type="spellStart"/>
-      <w:r>
-        <w:t>presetskift</w:t>
-      </w:r>
-      <w:proofErr w:type="spellEnd"/>
-      <w:r>
-        <w:t xml:space="preserve"> også er muligt at ændre </w:t>
-      </w:r>
-      <w:proofErr w:type="spellStart"/>
-      <w:r>
-        <w:t>preset</w:t>
-      </w:r>
-      <w:proofErr w:type="spellEnd"/>
-      <w:r>
-        <w:t xml:space="preserve"> på eksterne MIDI-instrumenter.</w:t>
-      </w:r>
-    </w:p>
-    <w:p>
-      <w:r>
-        <w:t>En</w:t>
-      </w:r>
-      <w:r>
-        <w:t xml:space="preserve"> mulig</w:t>
-      </w:r>
-      <w:r>
-        <w:t xml:space="preserve"> implementering i fremtidige </w:t>
-      </w:r>
-      <w:proofErr w:type="spellStart"/>
-      <w:r>
-        <w:t>systemiterationer</w:t>
-      </w:r>
-      <w:proofErr w:type="spellEnd"/>
-      <w:r>
-        <w:t xml:space="preserve"> kunne</w:t>
-      </w:r>
-      <w:r>
-        <w:t xml:space="preserve"> endvidere</w:t>
-      </w:r>
-      <w:r>
-        <w:t xml:space="preserve"> være </w:t>
-      </w:r>
-      <w:r>
-        <w:t xml:space="preserve">opkobling af </w:t>
-      </w:r>
-      <w:r>
-        <w:t xml:space="preserve">flere Body enheder per Rock enhed, for at </w:t>
-      </w:r>
-      <w:proofErr w:type="spellStart"/>
-      <w:r>
-        <w:t>facili</w:t>
-      </w:r>
-      <w:r>
-        <w:t>tetere</w:t>
-      </w:r>
-      <w:proofErr w:type="spellEnd"/>
-      <w:r>
-        <w:t xml:space="preserve"> brugen af systemet til</w:t>
-      </w:r>
-      <w:r>
-        <w:t xml:space="preserve"> social</w:t>
-      </w:r>
-      <w:r>
-        <w:t>e</w:t>
-      </w:r>
-      <w:r>
-        <w:t xml:space="preserve"> aktivitet</w:t>
-      </w:r>
-      <w:r>
-        <w:t>er</w:t>
-      </w:r>
-      <w:r>
-        <w:t>.</w:t>
+        <w:t>eksponentiel, fuld.</w:t>
       </w:r>
     </w:p>
     <w:p/>
@@ -1048,6 +1092,119 @@
     </w:lvl>
   </w:abstractNum>
   <w:abstractNum w:abstractNumId="6">
+    <w:nsid w:val="68303DB4"/>
+    <w:multiLevelType w:val="hybridMultilevel"/>
+    <w:tmpl w:val="C51436EC"/>
+    <w:lvl w:ilvl="0" w:tplc="04060001">
+      <w:start w:val="1"/>
+      <w:numFmt w:val="bullet"/>
+      <w:lvlText w:val=""/>
+      <w:lvlJc w:val="left"/>
+      <w:pPr>
+        <w:ind w:left="768" w:hanging="360"/>
+      </w:pPr>
+      <w:rPr>
+        <w:rFonts w:ascii="Symbol" w:hAnsi="Symbol" w:hint="default"/>
+      </w:rPr>
+    </w:lvl>
+    <w:lvl w:ilvl="1" w:tplc="04060003" w:tentative="1">
+      <w:start w:val="1"/>
+      <w:numFmt w:val="bullet"/>
+      <w:lvlText w:val="o"/>
+      <w:lvlJc w:val="left"/>
+      <w:pPr>
+        <w:ind w:left="1488" w:hanging="360"/>
+      </w:pPr>
+      <w:rPr>
+        <w:rFonts w:ascii="Courier New" w:hAnsi="Courier New" w:cs="Courier New" w:hint="default"/>
+      </w:rPr>
+    </w:lvl>
+    <w:lvl w:ilvl="2" w:tplc="04060005" w:tentative="1">
+      <w:start w:val="1"/>
+      <w:numFmt w:val="bullet"/>
+      <w:lvlText w:val=""/>
+      <w:lvlJc w:val="left"/>
+      <w:pPr>
+        <w:ind w:left="2208" w:hanging="360"/>
+      </w:pPr>
+      <w:rPr>
+        <w:rFonts w:ascii="Wingdings" w:hAnsi="Wingdings" w:hint="default"/>
+      </w:rPr>
+    </w:lvl>
+    <w:lvl w:ilvl="3" w:tplc="04060001" w:tentative="1">
+      <w:start w:val="1"/>
+      <w:numFmt w:val="bullet"/>
+      <w:lvlText w:val=""/>
+      <w:lvlJc w:val="left"/>
+      <w:pPr>
+        <w:ind w:left="2928" w:hanging="360"/>
+      </w:pPr>
+      <w:rPr>
+        <w:rFonts w:ascii="Symbol" w:hAnsi="Symbol" w:hint="default"/>
+      </w:rPr>
+    </w:lvl>
+    <w:lvl w:ilvl="4" w:tplc="04060003" w:tentative="1">
+      <w:start w:val="1"/>
+      <w:numFmt w:val="bullet"/>
+      <w:lvlText w:val="o"/>
+      <w:lvlJc w:val="left"/>
+      <w:pPr>
+        <w:ind w:left="3648" w:hanging="360"/>
+      </w:pPr>
+      <w:rPr>
+        <w:rFonts w:ascii="Courier New" w:hAnsi="Courier New" w:cs="Courier New" w:hint="default"/>
+      </w:rPr>
+    </w:lvl>
+    <w:lvl w:ilvl="5" w:tplc="04060005" w:tentative="1">
+      <w:start w:val="1"/>
+      <w:numFmt w:val="bullet"/>
+      <w:lvlText w:val=""/>
+      <w:lvlJc w:val="left"/>
+      <w:pPr>
+        <w:ind w:left="4368" w:hanging="360"/>
+      </w:pPr>
+      <w:rPr>
+        <w:rFonts w:ascii="Wingdings" w:hAnsi="Wingdings" w:hint="default"/>
+      </w:rPr>
+    </w:lvl>
+    <w:lvl w:ilvl="6" w:tplc="04060001" w:tentative="1">
+      <w:start w:val="1"/>
+      <w:numFmt w:val="bullet"/>
+      <w:lvlText w:val=""/>
+      <w:lvlJc w:val="left"/>
+      <w:pPr>
+        <w:ind w:left="5088" w:hanging="360"/>
+      </w:pPr>
+      <w:rPr>
+        <w:rFonts w:ascii="Symbol" w:hAnsi="Symbol" w:hint="default"/>
+      </w:rPr>
+    </w:lvl>
+    <w:lvl w:ilvl="7" w:tplc="04060003" w:tentative="1">
+      <w:start w:val="1"/>
+      <w:numFmt w:val="bullet"/>
+      <w:lvlText w:val="o"/>
+      <w:lvlJc w:val="left"/>
+      <w:pPr>
+        <w:ind w:left="5808" w:hanging="360"/>
+      </w:pPr>
+      <w:rPr>
+        <w:rFonts w:ascii="Courier New" w:hAnsi="Courier New" w:cs="Courier New" w:hint="default"/>
+      </w:rPr>
+    </w:lvl>
+    <w:lvl w:ilvl="8" w:tplc="04060005" w:tentative="1">
+      <w:start w:val="1"/>
+      <w:numFmt w:val="bullet"/>
+      <w:lvlText w:val=""/>
+      <w:lvlJc w:val="left"/>
+      <w:pPr>
+        <w:ind w:left="6528" w:hanging="360"/>
+      </w:pPr>
+      <w:rPr>
+        <w:rFonts w:ascii="Wingdings" w:hAnsi="Wingdings" w:hint="default"/>
+      </w:rPr>
+    </w:lvl>
+  </w:abstractNum>
+  <w:abstractNum w:abstractNumId="7">
     <w:nsid w:val="79A206CB"/>
     <w:multiLevelType w:val="hybridMultilevel"/>
     <w:tmpl w:val="81726B90"/>
@@ -1179,10 +1336,13 @@
     <w:abstractNumId w:val="1"/>
   </w:num>
   <w:num w:numId="6">
-    <w:abstractNumId w:val="6"/>
+    <w:abstractNumId w:val="7"/>
   </w:num>
   <w:num w:numId="7">
     <w:abstractNumId w:val="5"/>
+  </w:num>
+  <w:num w:numId="8">
+    <w:abstractNumId w:val="6"/>
   </w:num>
 </w:numbering>
 </file>

</xml_diff>